<commit_message>
Update 600090 ACW2 Weekly Checklist - lab2.docx
</commit_message>
<xml_diff>
--- a/600090 ACW2 Weekly Checklist - lab2.docx
+++ b/600090 ACW2 Weekly Checklist - lab2.docx
@@ -64,23 +64,7 @@
           <w:b/>
           <w:sz w:val="24"/>
         </w:rPr>
-        <w:t xml:space="preserve"> </w:t>
-      </w:r>
-      <w:proofErr w:type="gramStart"/>
-      <w:r>
-        <w:rPr>
-          <w:b/>
-          <w:sz w:val="24"/>
-        </w:rPr>
-        <w:t xml:space="preserve">   (</w:t>
-      </w:r>
-      <w:proofErr w:type="gramEnd"/>
-      <w:r>
-        <w:rPr>
-          <w:b/>
-          <w:sz w:val="24"/>
-        </w:rPr>
-        <w:t>Lab: Date</w:t>
+        <w:t xml:space="preserve">    (Lab: Date</w:t>
       </w:r>
       <w:r>
         <w:rPr>
@@ -460,7 +444,19 @@
               <w:rPr>
                 <w:sz w:val="20"/>
               </w:rPr>
-              <w:t>Working on sprite assets</w:t>
+              <w:t xml:space="preserve">Working on </w:t>
+            </w:r>
+            <w:r>
+              <w:rPr>
+                <w:sz w:val="20"/>
+              </w:rPr>
+              <w:t>S</w:t>
+            </w:r>
+            <w:r>
+              <w:rPr>
+                <w:sz w:val="20"/>
+              </w:rPr>
+              <w:t>prite assets</w:t>
             </w:r>
           </w:p>
         </w:tc>
@@ -538,6 +534,12 @@
                 <w:sz w:val="20"/>
               </w:rPr>
             </w:pPr>
+            <w:r>
+              <w:rPr>
+                <w:sz w:val="20"/>
+              </w:rPr>
+              <w:t>Working on Sound assets</w:t>
+            </w:r>
           </w:p>
         </w:tc>
       </w:tr>
@@ -969,15 +971,7 @@
                     </w:rPr>
                   </w:pPr>
                   <w:r>
-                    <w:t>Game Concept - Hull Fair Tycoon (</w:t>
-                  </w:r>
-                  <w:proofErr w:type="gramStart"/>
-                  <w:r>
-                    <w:t>similar to</w:t>
-                  </w:r>
-                  <w:proofErr w:type="gramEnd"/>
-                  <w:r>
-                    <w:t xml:space="preserve"> roller coaster tycoon 2/3 but with hull fair).</w:t>
+                    <w:t>Game Concept - Hull Fair Tycoon (similar to roller coaster tycoon 2/3 but with hull fair).</w:t>
                   </w:r>
                 </w:p>
                 <w:p>
@@ -990,27 +984,13 @@
                     <w:rPr>
                       <w:sz w:val="24"/>
                     </w:rPr>
-                    <w:t xml:space="preserve">Task </w:t>
-                  </w:r>
-                  <w:proofErr w:type="gramStart"/>
-                  <w:r>
-                    <w:rPr>
-                      <w:sz w:val="24"/>
-                    </w:rPr>
-                    <w:t>Plan</w:t>
+                    <w:t>Task Plan</w:t>
                   </w:r>
                   <w:r>
                     <w:rPr>
                       <w:sz w:val="24"/>
                     </w:rPr>
-                    <w:t xml:space="preserve"> ,</w:t>
-                  </w:r>
-                  <w:proofErr w:type="gramEnd"/>
-                  <w:r>
-                    <w:rPr>
-                      <w:sz w:val="24"/>
-                    </w:rPr>
-                    <w:t xml:space="preserve"> Design Document</w:t>
+                    <w:t xml:space="preserve"> , Design Document</w:t>
                   </w:r>
                   <w:r>
                     <w:rPr>
@@ -1024,15 +1004,7 @@
                     <w:t>Should be</w:t>
                   </w:r>
                   <w:r>
-                    <w:t xml:space="preserve"> on </w:t>
-                  </w:r>
-                  <w:proofErr w:type="spellStart"/>
-                  <w:r>
-                    <w:t>github</w:t>
-                  </w:r>
-                  <w:proofErr w:type="spellEnd"/>
-                  <w:r>
-                    <w:t xml:space="preserve"> </w:t>
+                    <w:t xml:space="preserve"> on github </w:t>
                   </w:r>
                   <w:hyperlink r:id="rId4" w:history="1">
                     <w:r>
@@ -1045,21 +1017,8 @@
                 </w:p>
                 <w:p/>
                 <w:p>
-                  <w:proofErr w:type="spellStart"/>
                   <w:r>
-                    <w:t>TimeSheet</w:t>
-                  </w:r>
-                  <w:proofErr w:type="spellEnd"/>
-                  <w:r>
-                    <w:t xml:space="preserve">: on </w:t>
-                  </w:r>
-                  <w:proofErr w:type="spellStart"/>
-                  <w:r>
-                    <w:t>github</w:t>
-                  </w:r>
-                  <w:proofErr w:type="spellEnd"/>
-                  <w:r>
-                    <w:t xml:space="preserve"> </w:t>
+                    <w:t xml:space="preserve">TimeSheet: on github </w:t>
                   </w:r>
                   <w:r>
                     <w:t>https://github.com/Seiori/Commercial-Games-Development-Group-3</w:t>

</xml_diff>